<commit_message>
Update 201907222 project1 objectives2.docx
</commit_message>
<xml_diff>
--- a/201907222 project1 objectives2.docx
+++ b/201907222 project1 objectives2.docx
@@ -6549,6 +6549,14 @@
         </w:rPr>
         <w:t>, neural network, gradient boosting</w:t>
       </w:r>
+    </w:p>
+    <w:p>
+      <w:pPr>
+        <w:rPr>
+          <w:rFonts w:ascii="Times New Roman" w:hAnsi="Times New Roman" w:cs="Times New Roman" w:hint="eastAsia"/>
+          <w:sz w:val="24"/>
+        </w:rPr>
+      </w:pPr>
     </w:p>
     <w:p>
       <w:pPr>
@@ -6729,14 +6737,6 @@
     </w:p>
     <w:p>
       <w:pPr>
-        <w:rPr>
-          <w:rFonts w:ascii="Times New Roman" w:hAnsi="Times New Roman" w:cs="Times New Roman" w:hint="eastAsia"/>
-          <w:sz w:val="24"/>
-        </w:rPr>
-      </w:pPr>
-    </w:p>
-    <w:p>
-      <w:pPr>
         <w:widowControl/>
         <w:wordWrap/>
         <w:autoSpaceDE/>
@@ -6756,11 +6756,23 @@
     </w:p>
     <w:p>
       <w:pPr>
+        <w:rPr>
+          <w:rFonts w:ascii="Times New Roman" w:hAnsi="Times New Roman" w:cs="Times New Roman" w:hint="eastAsia"/>
+          <w:sz w:val="24"/>
+        </w:rPr>
+      </w:pPr>
+    </w:p>
+    <w:p>
+      <w:pPr>
         <w:pStyle w:val="a4"/>
+        <w:widowControl/>
         <w:numPr>
           <w:ilvl w:val="0"/>
           <w:numId w:val="5"/>
         </w:numPr>
+        <w:wordWrap/>
+        <w:autoSpaceDE/>
+        <w:autoSpaceDN/>
         <w:ind w:leftChars="0"/>
         <w:rPr>
           <w:rFonts w:ascii="Times New Roman" w:hAnsi="Times New Roman" w:cs="Times New Roman"/>
@@ -6769,113 +6781,23 @@
       </w:pPr>
       <w:r>
         <w:rPr>
-          <w:rFonts w:ascii="Times New Roman" w:hAnsi="Times New Roman" w:cs="Times New Roman" w:hint="eastAsia"/>
-          <w:sz w:val="24"/>
-        </w:rPr>
-        <w:lastRenderedPageBreak/>
-        <w:t>O</w:t>
-      </w:r>
-      <w:r>
-        <w:rPr>
-          <w:rFonts w:ascii="Times New Roman" w:hAnsi="Times New Roman" w:cs="Times New Roman"/>
-          <w:sz w:val="24"/>
-        </w:rPr>
-        <w:t>ne-way plots of target features (</w:t>
-      </w:r>
-      <w:proofErr w:type="spellStart"/>
-      <w:r>
-        <w:rPr>
-          <w:rFonts w:ascii="Times New Roman" w:hAnsi="Times New Roman" w:cs="Times New Roman"/>
-          <w:sz w:val="24"/>
-        </w:rPr>
-        <w:t>LotArea</w:t>
-      </w:r>
-      <w:proofErr w:type="spellEnd"/>
-      <w:r>
-        <w:rPr>
-          <w:rFonts w:ascii="Times New Roman" w:hAnsi="Times New Roman" w:cs="Times New Roman"/>
-          <w:sz w:val="24"/>
-        </w:rPr>
-        <w:t xml:space="preserve">, </w:t>
-      </w:r>
-      <w:proofErr w:type="spellStart"/>
-      <w:r>
-        <w:rPr>
-          <w:rFonts w:ascii="Times New Roman" w:hAnsi="Times New Roman" w:cs="Times New Roman"/>
-          <w:sz w:val="24"/>
-        </w:rPr>
-        <w:t>OverallQual</w:t>
-      </w:r>
-      <w:proofErr w:type="spellEnd"/>
-      <w:r>
-        <w:rPr>
-          <w:rFonts w:ascii="Times New Roman" w:hAnsi="Times New Roman" w:cs="Times New Roman"/>
-          <w:sz w:val="24"/>
-        </w:rPr>
-        <w:t xml:space="preserve">, </w:t>
-      </w:r>
-      <w:proofErr w:type="spellStart"/>
-      <w:r>
-        <w:rPr>
-          <w:rFonts w:ascii="Times New Roman" w:hAnsi="Times New Roman" w:cs="Times New Roman"/>
-          <w:sz w:val="24"/>
-        </w:rPr>
-        <w:t>YearRemodAdd</w:t>
-      </w:r>
-      <w:proofErr w:type="spellEnd"/>
-      <w:r>
-        <w:rPr>
-          <w:rFonts w:ascii="Times New Roman" w:hAnsi="Times New Roman" w:cs="Times New Roman"/>
-          <w:sz w:val="24"/>
-        </w:rPr>
-        <w:t xml:space="preserve">, </w:t>
-      </w:r>
-      <w:proofErr w:type="spellStart"/>
-      <w:r>
-        <w:rPr>
-          <w:rFonts w:ascii="Times New Roman" w:hAnsi="Times New Roman" w:cs="Times New Roman"/>
-          <w:sz w:val="24"/>
-        </w:rPr>
-        <w:t>GrLivArea</w:t>
-      </w:r>
-      <w:proofErr w:type="spellEnd"/>
-      <w:r>
-        <w:rPr>
-          <w:rFonts w:ascii="Times New Roman" w:hAnsi="Times New Roman" w:cs="Times New Roman"/>
-          <w:sz w:val="24"/>
-        </w:rPr>
-        <w:t xml:space="preserve">, &amp; </w:t>
-      </w:r>
-      <w:proofErr w:type="spellStart"/>
-      <w:r>
-        <w:rPr>
-          <w:rFonts w:ascii="Times New Roman" w:hAnsi="Times New Roman" w:cs="Times New Roman"/>
-          <w:sz w:val="24"/>
-        </w:rPr>
-        <w:t>TotalBsmtSF</w:t>
-      </w:r>
-      <w:proofErr w:type="spellEnd"/>
-      <w:r>
-        <w:rPr>
-          <w:rFonts w:ascii="Times New Roman" w:hAnsi="Times New Roman" w:cs="Times New Roman"/>
-          <w:sz w:val="24"/>
-        </w:rPr>
-        <w:t>)</w:t>
+          <w:rFonts w:ascii="Times New Roman" w:hAnsi="Times New Roman" w:cs="Times New Roman"/>
+          <w:sz w:val="24"/>
+        </w:rPr>
+        <w:t>Residual Deviance</w:t>
       </w:r>
     </w:p>
     <w:p>
       <w:pPr>
-        <w:rPr>
-          <w:rFonts w:ascii="Times New Roman" w:hAnsi="Times New Roman" w:cs="Times New Roman"/>
-          <w:sz w:val="24"/>
-        </w:rPr>
-      </w:pPr>
-    </w:p>
-    <w:p>
-      <w:pPr>
+        <w:pStyle w:val="a4"/>
+        <w:widowControl/>
+        <w:wordWrap/>
+        <w:autoSpaceDE/>
+        <w:autoSpaceDN/>
+        <w:ind w:leftChars="0" w:left="786"/>
         <w:jc w:val="center"/>
         <w:rPr>
-          <w:rFonts w:ascii="Times New Roman" w:hAnsi="Times New Roman" w:cs="Times New Roman"/>
+          <w:rFonts w:ascii="Times New Roman" w:hAnsi="Times New Roman" w:cs="Times New Roman" w:hint="eastAsia"/>
           <w:sz w:val="24"/>
         </w:rPr>
       </w:pPr>
@@ -6885,10 +6807,10 @@
           <w:sz w:val="24"/>
         </w:rPr>
         <w:drawing>
-          <wp:inline distT="0" distB="0" distL="0" distR="0" wp14:anchorId="73AEEE5C" wp14:editId="4DEB4EDF">
-            <wp:extent cx="5830957" cy="5615411"/>
+          <wp:inline distT="0" distB="0" distL="0" distR="0" wp14:anchorId="055FE270" wp14:editId="72B5D90F">
+            <wp:extent cx="3848100" cy="3848100"/>
             <wp:effectExtent l="0" t="0" r="0" b="0"/>
-            <wp:docPr id="22" name="그림 22" descr="스크린샷이(가) 표시된 사진&#10;&#10;자동 생성된 설명"/>
+            <wp:docPr id="32" name="그림 32" descr="텍스트이(가) 표시된 사진&#10;&#10;자동 생성된 설명"/>
             <wp:cNvGraphicFramePr>
               <a:graphicFrameLocks xmlns:a="http://schemas.openxmlformats.org/drawingml/2006/main" noChangeAspect="1"/>
             </wp:cNvGraphicFramePr>
@@ -6908,7 +6830,7 @@
                   <pic:spPr>
                     <a:xfrm>
                       <a:off x="0" y="0"/>
-                      <a:ext cx="5841524" cy="5625587"/>
+                      <a:ext cx="3848100" cy="3848100"/>
                     </a:xfrm>
                     <a:prstGeom prst="rect">
                       <a:avLst/>
@@ -6923,97 +6845,222 @@
     </w:p>
     <w:p>
       <w:pPr>
-        <w:rPr>
-          <w:rFonts w:ascii="Times New Roman" w:hAnsi="Times New Roman" w:cs="Times New Roman" w:hint="eastAsia"/>
-          <w:noProof/>
-          <w:sz w:val="24"/>
-        </w:rPr>
-      </w:pPr>
-    </w:p>
-    <w:p>
-      <w:pPr>
-        <w:rPr>
-          <w:rFonts w:ascii="Times New Roman" w:hAnsi="Times New Roman" w:cs="Times New Roman"/>
-          <w:noProof/>
-          <w:sz w:val="24"/>
-        </w:rPr>
-      </w:pPr>
-    </w:p>
-    <w:p>
-      <w:pPr>
         <w:widowControl/>
         <w:wordWrap/>
         <w:autoSpaceDE/>
         <w:autoSpaceDN/>
-        <w:rPr>
-          <w:rFonts w:ascii="Times New Roman" w:hAnsi="Times New Roman" w:cs="Times New Roman"/>
-          <w:noProof/>
-          <w:sz w:val="24"/>
-        </w:rPr>
-      </w:pPr>
-      <w:r>
-        <w:rPr>
-          <w:rFonts w:ascii="Times New Roman" w:hAnsi="Times New Roman" w:cs="Times New Roman"/>
-          <w:noProof/>
-          <w:sz w:val="24"/>
-        </w:rPr>
-        <w:br w:type="page"/>
-      </w:r>
+        <w:ind w:left="426"/>
+        <w:jc w:val="center"/>
+        <w:rPr>
+          <w:rFonts w:ascii="Times New Roman" w:hAnsi="Times New Roman" w:cs="Times New Roman"/>
+          <w:sz w:val="24"/>
+        </w:rPr>
+      </w:pPr>
     </w:p>
     <w:p>
       <w:pPr>
-        <w:jc w:val="center"/>
-        <w:rPr>
-          <w:rFonts w:ascii="Times New Roman" w:hAnsi="Times New Roman" w:cs="Times New Roman"/>
-          <w:noProof/>
-          <w:sz w:val="24"/>
-        </w:rPr>
-      </w:pPr>
-      <w:r>
+        <w:pStyle w:val="a4"/>
+        <w:widowControl/>
+        <w:wordWrap/>
+        <w:autoSpaceDE/>
+        <w:autoSpaceDN/>
+        <w:ind w:leftChars="0" w:left="786"/>
+        <w:jc w:val="left"/>
         <w:rPr>
           <w:rFonts w:ascii="Times New Roman" w:hAnsi="Times New Roman" w:cs="Times New Roman" w:hint="eastAsia"/>
-          <w:noProof/>
-          <w:sz w:val="24"/>
-        </w:rPr>
-        <w:lastRenderedPageBreak/>
-        <w:t>T</w:t>
-      </w:r>
-      <w:r>
-        <w:rPr>
-          <w:rFonts w:ascii="Times New Roman" w:hAnsi="Times New Roman" w:cs="Times New Roman"/>
-          <w:noProof/>
-          <w:sz w:val="24"/>
-        </w:rPr>
-        <w:t xml:space="preserve">able 1. </w:t>
-      </w:r>
-      <w:r>
-        <w:rPr>
-          <w:rFonts w:ascii="Times New Roman" w:hAnsi="Times New Roman" w:cs="Times New Roman"/>
-          <w:noProof/>
-          <w:sz w:val="24"/>
-        </w:rPr>
-        <w:t>GLM</w:t>
-      </w:r>
-      <w:r>
-        <w:rPr>
-          <w:rFonts w:ascii="Times New Roman" w:hAnsi="Times New Roman" w:cs="Times New Roman"/>
-          <w:noProof/>
-          <w:sz w:val="24"/>
-        </w:rPr>
-        <w:t xml:space="preserve"> (Gaussian)</w:t>
-      </w:r>
+          <w:sz w:val="24"/>
+        </w:rPr>
+      </w:pPr>
     </w:p>
     <w:p>
       <w:pPr>
-        <w:jc w:val="center"/>
-        <w:rPr>
-          <w:rFonts w:ascii="Times New Roman" w:hAnsi="Times New Roman" w:cs="Times New Roman" w:hint="eastAsia"/>
-          <w:sz w:val="24"/>
-        </w:rPr>
-      </w:pPr>
+        <w:pStyle w:val="a4"/>
+        <w:widowControl/>
+        <w:numPr>
+          <w:ilvl w:val="0"/>
+          <w:numId w:val="5"/>
+        </w:numPr>
+        <w:wordWrap/>
+        <w:autoSpaceDE/>
+        <w:autoSpaceDN/>
+        <w:ind w:leftChars="0"/>
+        <w:jc w:val="left"/>
+        <w:rPr>
+          <w:rFonts w:ascii="Times New Roman" w:hAnsi="Times New Roman" w:cs="Times New Roman"/>
+          <w:sz w:val="24"/>
+        </w:rPr>
+      </w:pPr>
+      <w:r>
+        <w:rPr>
+          <w:rFonts w:ascii="Times New Roman" w:hAnsi="Times New Roman" w:cs="Times New Roman"/>
+          <w:sz w:val="24"/>
+        </w:rPr>
+        <w:t>When considering deviance as a suitable measure of goodness of fit of a GLM, t</w:t>
+      </w:r>
+      <w:r>
+        <w:rPr>
+          <w:rFonts w:ascii="Times New Roman" w:hAnsi="Times New Roman" w:cs="Times New Roman"/>
+          <w:sz w:val="24"/>
+        </w:rPr>
+        <w:t xml:space="preserve">t can be observed that 4 of our 5 independent variables </w:t>
+      </w:r>
+      <w:r>
+        <w:rPr>
+          <w:rFonts w:ascii="Times New Roman" w:hAnsi="Times New Roman" w:cs="Times New Roman"/>
+          <w:sz w:val="24"/>
+        </w:rPr>
+        <w:t>are listed in the top 20 of 79 variables. Dev1(log</w:t>
+      </w:r>
+      <w:r>
+        <w:rPr>
+          <w:rFonts w:ascii="Times New Roman" w:hAnsi="Times New Roman" w:cs="Times New Roman"/>
+          <w:sz w:val="24"/>
+        </w:rPr>
+        <w:t xml:space="preserve"> sales price ~ columns</w:t>
+      </w:r>
+      <w:r>
+        <w:rPr>
+          <w:rFonts w:ascii="Times New Roman" w:hAnsi="Times New Roman" w:cs="Times New Roman"/>
+          <w:sz w:val="24"/>
+        </w:rPr>
+        <w:t>) and Dev2</w:t>
+      </w:r>
+      <w:r>
+        <w:rPr>
+          <w:rFonts w:ascii="Times New Roman" w:hAnsi="Times New Roman" w:cs="Times New Roman"/>
+          <w:sz w:val="24"/>
+        </w:rPr>
+        <w:t xml:space="preserve"> (sales price ~ columns) were calculated by subtracting residual deviance of the data from the null deviance. </w:t>
+      </w:r>
+      <w:bookmarkStart w:id="0" w:name="_GoBack"/>
+      <w:bookmarkEnd w:id="0"/>
+      <w:r>
+        <w:rPr>
+          <w:rFonts w:ascii="Times New Roman" w:hAnsi="Times New Roman" w:cs="Times New Roman"/>
+          <w:sz w:val="24"/>
+        </w:rPr>
+        <w:br w:type="page"/>
+      </w:r>
     </w:p>
     <w:p>
       <w:pPr>
+        <w:pStyle w:val="a4"/>
+        <w:numPr>
+          <w:ilvl w:val="0"/>
+          <w:numId w:val="5"/>
+        </w:numPr>
+        <w:ind w:leftChars="0"/>
+        <w:rPr>
+          <w:rFonts w:ascii="Times New Roman" w:hAnsi="Times New Roman" w:cs="Times New Roman"/>
+          <w:sz w:val="24"/>
+        </w:rPr>
+      </w:pPr>
+      <w:r>
+        <w:rPr>
+          <w:rFonts w:ascii="Times New Roman" w:hAnsi="Times New Roman" w:cs="Times New Roman" w:hint="eastAsia"/>
+          <w:sz w:val="24"/>
+        </w:rPr>
+        <w:lastRenderedPageBreak/>
+        <w:t>O</w:t>
+      </w:r>
+      <w:r>
+        <w:rPr>
+          <w:rFonts w:ascii="Times New Roman" w:hAnsi="Times New Roman" w:cs="Times New Roman"/>
+          <w:sz w:val="24"/>
+        </w:rPr>
+        <w:t>ne-way plots of target features (</w:t>
+      </w:r>
+      <w:proofErr w:type="spellStart"/>
+      <w:r>
+        <w:rPr>
+          <w:rFonts w:ascii="Times New Roman" w:hAnsi="Times New Roman" w:cs="Times New Roman"/>
+          <w:sz w:val="24"/>
+        </w:rPr>
+        <w:t>LotArea</w:t>
+      </w:r>
+      <w:proofErr w:type="spellEnd"/>
+      <w:r>
+        <w:rPr>
+          <w:rFonts w:ascii="Times New Roman" w:hAnsi="Times New Roman" w:cs="Times New Roman"/>
+          <w:sz w:val="24"/>
+        </w:rPr>
+        <w:t xml:space="preserve">, </w:t>
+      </w:r>
+      <w:proofErr w:type="spellStart"/>
+      <w:r>
+        <w:rPr>
+          <w:rFonts w:ascii="Times New Roman" w:hAnsi="Times New Roman" w:cs="Times New Roman"/>
+          <w:sz w:val="24"/>
+        </w:rPr>
+        <w:t>OverallQual</w:t>
+      </w:r>
+      <w:proofErr w:type="spellEnd"/>
+      <w:r>
+        <w:rPr>
+          <w:rFonts w:ascii="Times New Roman" w:hAnsi="Times New Roman" w:cs="Times New Roman"/>
+          <w:sz w:val="24"/>
+        </w:rPr>
+        <w:t xml:space="preserve">, </w:t>
+      </w:r>
+      <w:proofErr w:type="spellStart"/>
+      <w:r>
+        <w:rPr>
+          <w:rFonts w:ascii="Times New Roman" w:hAnsi="Times New Roman" w:cs="Times New Roman"/>
+          <w:sz w:val="24"/>
+        </w:rPr>
+        <w:t>YearRemodAdd</w:t>
+      </w:r>
+      <w:proofErr w:type="spellEnd"/>
+      <w:r>
+        <w:rPr>
+          <w:rFonts w:ascii="Times New Roman" w:hAnsi="Times New Roman" w:cs="Times New Roman"/>
+          <w:sz w:val="24"/>
+        </w:rPr>
+        <w:t xml:space="preserve">, </w:t>
+      </w:r>
+      <w:proofErr w:type="spellStart"/>
+      <w:r>
+        <w:rPr>
+          <w:rFonts w:ascii="Times New Roman" w:hAnsi="Times New Roman" w:cs="Times New Roman"/>
+          <w:sz w:val="24"/>
+        </w:rPr>
+        <w:t>GrLivArea</w:t>
+      </w:r>
+      <w:proofErr w:type="spellEnd"/>
+      <w:r>
+        <w:rPr>
+          <w:rFonts w:ascii="Times New Roman" w:hAnsi="Times New Roman" w:cs="Times New Roman"/>
+          <w:sz w:val="24"/>
+        </w:rPr>
+        <w:t xml:space="preserve">, &amp; </w:t>
+      </w:r>
+      <w:proofErr w:type="spellStart"/>
+      <w:r>
+        <w:rPr>
+          <w:rFonts w:ascii="Times New Roman" w:hAnsi="Times New Roman" w:cs="Times New Roman"/>
+          <w:sz w:val="24"/>
+        </w:rPr>
+        <w:t>TotalBsmtSF</w:t>
+      </w:r>
+      <w:proofErr w:type="spellEnd"/>
+      <w:r>
+        <w:rPr>
+          <w:rFonts w:ascii="Times New Roman" w:hAnsi="Times New Roman" w:cs="Times New Roman"/>
+          <w:sz w:val="24"/>
+        </w:rPr>
+        <w:t>)</w:t>
+      </w:r>
+    </w:p>
+    <w:p>
+      <w:pPr>
+        <w:rPr>
+          <w:rFonts w:ascii="Times New Roman" w:hAnsi="Times New Roman" w:cs="Times New Roman"/>
+          <w:sz w:val="24"/>
+        </w:rPr>
+      </w:pPr>
+    </w:p>
+    <w:p>
+      <w:pPr>
         <w:jc w:val="center"/>
         <w:rPr>
           <w:rFonts w:ascii="Times New Roman" w:hAnsi="Times New Roman" w:cs="Times New Roman"/>
@@ -7026,10 +7073,10 @@
           <w:sz w:val="24"/>
         </w:rPr>
         <w:drawing>
-          <wp:inline distT="0" distB="0" distL="0" distR="0" wp14:anchorId="330244A1" wp14:editId="38740529">
-            <wp:extent cx="4479815" cy="2161893"/>
-            <wp:effectExtent l="0" t="0" r="3810" b="0"/>
-            <wp:docPr id="16" name="그림 16" descr="텍스트이(가) 표시된 사진&#10;&#10;자동 생성된 설명"/>
+          <wp:inline distT="0" distB="0" distL="0" distR="0" wp14:anchorId="73AEEE5C" wp14:editId="4DEB4EDF">
+            <wp:extent cx="5830957" cy="5615411"/>
+            <wp:effectExtent l="0" t="0" r="0" b="0"/>
+            <wp:docPr id="22" name="그림 22" descr="스크린샷이(가) 표시된 사진&#10;&#10;자동 생성된 설명"/>
             <wp:cNvGraphicFramePr>
               <a:graphicFrameLocks xmlns:a="http://schemas.openxmlformats.org/drawingml/2006/main" noChangeAspect="1"/>
             </wp:cNvGraphicFramePr>
@@ -7049,7 +7096,7 @@
                   <pic:spPr>
                     <a:xfrm>
                       <a:off x="0" y="0"/>
-                      <a:ext cx="4495299" cy="2169365"/>
+                      <a:ext cx="5841524" cy="5625587"/>
                     </a:xfrm>
                     <a:prstGeom prst="rect">
                       <a:avLst/>
@@ -7065,47 +7112,99 @@
     <w:p>
       <w:pPr>
         <w:rPr>
-          <w:rFonts w:ascii="Times New Roman" w:hAnsi="Times New Roman" w:cs="Times New Roman"/>
+          <w:rFonts w:ascii="Times New Roman" w:hAnsi="Times New Roman" w:cs="Times New Roman" w:hint="eastAsia"/>
+          <w:noProof/>
           <w:sz w:val="24"/>
         </w:rPr>
       </w:pPr>
     </w:p>
     <w:p>
       <w:pPr>
-        <w:jc w:val="center"/>
-        <w:rPr>
-          <w:rFonts w:ascii="Times New Roman" w:hAnsi="Times New Roman" w:cs="Times New Roman"/>
-          <w:sz w:val="24"/>
-        </w:rPr>
-      </w:pPr>
-      <w:r>
-        <w:rPr>
-          <w:rFonts w:ascii="Times New Roman" w:hAnsi="Times New Roman" w:cs="Times New Roman" w:hint="eastAsia"/>
-          <w:sz w:val="24"/>
-        </w:rPr>
-        <w:t>T</w:t>
-      </w:r>
-      <w:r>
-        <w:rPr>
-          <w:rFonts w:ascii="Times New Roman" w:hAnsi="Times New Roman" w:cs="Times New Roman"/>
-          <w:sz w:val="24"/>
-        </w:rPr>
-        <w:t>able 2. GLM (Poisson)</w:t>
-      </w:r>
+        <w:rPr>
+          <w:rFonts w:ascii="Times New Roman" w:hAnsi="Times New Roman" w:cs="Times New Roman"/>
+          <w:noProof/>
+          <w:sz w:val="24"/>
+        </w:rPr>
+      </w:pPr>
     </w:p>
     <w:p>
       <w:pPr>
-        <w:rPr>
-          <w:rFonts w:ascii="Times New Roman" w:hAnsi="Times New Roman" w:cs="Times New Roman" w:hint="eastAsia"/>
-          <w:sz w:val="24"/>
-        </w:rPr>
-      </w:pPr>
+        <w:widowControl/>
+        <w:wordWrap/>
+        <w:autoSpaceDE/>
+        <w:autoSpaceDN/>
+        <w:rPr>
+          <w:rFonts w:ascii="Times New Roman" w:hAnsi="Times New Roman" w:cs="Times New Roman"/>
+          <w:noProof/>
+          <w:sz w:val="24"/>
+        </w:rPr>
+      </w:pPr>
+      <w:r>
+        <w:rPr>
+          <w:rFonts w:ascii="Times New Roman" w:hAnsi="Times New Roman" w:cs="Times New Roman"/>
+          <w:noProof/>
+          <w:sz w:val="24"/>
+        </w:rPr>
+        <w:br w:type="page"/>
+      </w:r>
     </w:p>
     <w:p>
       <w:pPr>
         <w:jc w:val="center"/>
         <w:rPr>
           <w:rFonts w:ascii="Times New Roman" w:hAnsi="Times New Roman" w:cs="Times New Roman"/>
+          <w:noProof/>
+          <w:sz w:val="24"/>
+        </w:rPr>
+      </w:pPr>
+      <w:r>
+        <w:rPr>
+          <w:rFonts w:ascii="Times New Roman" w:hAnsi="Times New Roman" w:cs="Times New Roman" w:hint="eastAsia"/>
+          <w:noProof/>
+          <w:sz w:val="24"/>
+        </w:rPr>
+        <w:lastRenderedPageBreak/>
+        <w:t>T</w:t>
+      </w:r>
+      <w:r>
+        <w:rPr>
+          <w:rFonts w:ascii="Times New Roman" w:hAnsi="Times New Roman" w:cs="Times New Roman"/>
+          <w:noProof/>
+          <w:sz w:val="24"/>
+        </w:rPr>
+        <w:t xml:space="preserve">able 1. </w:t>
+      </w:r>
+      <w:r>
+        <w:rPr>
+          <w:rFonts w:ascii="Times New Roman" w:hAnsi="Times New Roman" w:cs="Times New Roman"/>
+          <w:noProof/>
+          <w:sz w:val="24"/>
+        </w:rPr>
+        <w:t>GLM</w:t>
+      </w:r>
+      <w:r>
+        <w:rPr>
+          <w:rFonts w:ascii="Times New Roman" w:hAnsi="Times New Roman" w:cs="Times New Roman"/>
+          <w:noProof/>
+          <w:sz w:val="24"/>
+        </w:rPr>
+        <w:t xml:space="preserve"> (Gaussian)</w:t>
+      </w:r>
+    </w:p>
+    <w:p>
+      <w:pPr>
+        <w:jc w:val="center"/>
+        <w:rPr>
+          <w:rFonts w:ascii="Times New Roman" w:hAnsi="Times New Roman" w:cs="Times New Roman" w:hint="eastAsia"/>
+          <w:sz w:val="24"/>
+        </w:rPr>
+      </w:pPr>
+    </w:p>
+    <w:p>
+      <w:pPr>
+        <w:jc w:val="center"/>
+        <w:rPr>
+          <w:rFonts w:ascii="Times New Roman" w:hAnsi="Times New Roman" w:cs="Times New Roman"/>
           <w:sz w:val="24"/>
         </w:rPr>
       </w:pPr>
@@ -7115,10 +7214,10 @@
           <w:sz w:val="24"/>
         </w:rPr>
         <w:drawing>
-          <wp:inline distT="0" distB="0" distL="0" distR="0" wp14:anchorId="0AC918DA" wp14:editId="3CA5A9BB">
-            <wp:extent cx="4492487" cy="2133451"/>
-            <wp:effectExtent l="0" t="0" r="3810" b="635"/>
-            <wp:docPr id="21" name="그림 21" descr="텍스트이(가) 표시된 사진&#10;&#10;자동 생성된 설명"/>
+          <wp:inline distT="0" distB="0" distL="0" distR="0" wp14:anchorId="330244A1" wp14:editId="38740529">
+            <wp:extent cx="4479815" cy="2161893"/>
+            <wp:effectExtent l="0" t="0" r="3810" b="0"/>
+            <wp:docPr id="16" name="그림 16" descr="텍스트이(가) 표시된 사진&#10;&#10;자동 생성된 설명"/>
             <wp:cNvGraphicFramePr>
               <a:graphicFrameLocks xmlns:a="http://schemas.openxmlformats.org/drawingml/2006/main" noChangeAspect="1"/>
             </wp:cNvGraphicFramePr>
@@ -7138,7 +7237,7 @@
                   <pic:spPr>
                     <a:xfrm>
                       <a:off x="0" y="0"/>
-                      <a:ext cx="4521212" cy="2147092"/>
+                      <a:ext cx="4495299" cy="2169365"/>
                     </a:xfrm>
                     <a:prstGeom prst="rect">
                       <a:avLst/>
@@ -7179,14 +7278,13 @@
           <w:rFonts w:ascii="Times New Roman" w:hAnsi="Times New Roman" w:cs="Times New Roman"/>
           <w:sz w:val="24"/>
         </w:rPr>
-        <w:t>able 3. GLM (Gamma)</w:t>
+        <w:t>able 2. GLM (Poisson)</w:t>
       </w:r>
     </w:p>
     <w:p>
       <w:pPr>
-        <w:jc w:val="center"/>
-        <w:rPr>
-          <w:rFonts w:ascii="Times New Roman" w:hAnsi="Times New Roman" w:cs="Times New Roman"/>
+        <w:rPr>
+          <w:rFonts w:ascii="Times New Roman" w:hAnsi="Times New Roman" w:cs="Times New Roman" w:hint="eastAsia"/>
           <w:sz w:val="24"/>
         </w:rPr>
       </w:pPr>
@@ -7195,7 +7293,7 @@
       <w:pPr>
         <w:jc w:val="center"/>
         <w:rPr>
-          <w:rFonts w:ascii="Times New Roman" w:hAnsi="Times New Roman" w:cs="Times New Roman" w:hint="eastAsia"/>
+          <w:rFonts w:ascii="Times New Roman" w:hAnsi="Times New Roman" w:cs="Times New Roman"/>
           <w:sz w:val="24"/>
         </w:rPr>
       </w:pPr>
@@ -7205,10 +7303,10 @@
           <w:sz w:val="24"/>
         </w:rPr>
         <w:drawing>
-          <wp:inline distT="0" distB="0" distL="0" distR="0" wp14:anchorId="7884FB71" wp14:editId="750FB3AF">
-            <wp:extent cx="4495234" cy="2120348"/>
-            <wp:effectExtent l="0" t="0" r="635" b="635"/>
-            <wp:docPr id="1" name="그림 1" descr="텍스트, 영수증이(가) 표시된 사진&#10;&#10;자동 생성된 설명"/>
+          <wp:inline distT="0" distB="0" distL="0" distR="0" wp14:anchorId="0AC918DA" wp14:editId="3CA5A9BB">
+            <wp:extent cx="4492487" cy="2133451"/>
+            <wp:effectExtent l="0" t="0" r="3810" b="635"/>
+            <wp:docPr id="21" name="그림 21" descr="텍스트이(가) 표시된 사진&#10;&#10;자동 생성된 설명"/>
             <wp:cNvGraphicFramePr>
               <a:graphicFrameLocks xmlns:a="http://schemas.openxmlformats.org/drawingml/2006/main" noChangeAspect="1"/>
             </wp:cNvGraphicFramePr>
@@ -7228,6 +7326,96 @@
                   <pic:spPr>
                     <a:xfrm>
                       <a:off x="0" y="0"/>
+                      <a:ext cx="4521212" cy="2147092"/>
+                    </a:xfrm>
+                    <a:prstGeom prst="rect">
+                      <a:avLst/>
+                    </a:prstGeom>
+                  </pic:spPr>
+                </pic:pic>
+              </a:graphicData>
+            </a:graphic>
+          </wp:inline>
+        </w:drawing>
+      </w:r>
+    </w:p>
+    <w:p>
+      <w:pPr>
+        <w:rPr>
+          <w:rFonts w:ascii="Times New Roman" w:hAnsi="Times New Roman" w:cs="Times New Roman"/>
+          <w:sz w:val="24"/>
+        </w:rPr>
+      </w:pPr>
+    </w:p>
+    <w:p>
+      <w:pPr>
+        <w:jc w:val="center"/>
+        <w:rPr>
+          <w:rFonts w:ascii="Times New Roman" w:hAnsi="Times New Roman" w:cs="Times New Roman"/>
+          <w:sz w:val="24"/>
+        </w:rPr>
+      </w:pPr>
+      <w:r>
+        <w:rPr>
+          <w:rFonts w:ascii="Times New Roman" w:hAnsi="Times New Roman" w:cs="Times New Roman" w:hint="eastAsia"/>
+          <w:sz w:val="24"/>
+        </w:rPr>
+        <w:t>T</w:t>
+      </w:r>
+      <w:r>
+        <w:rPr>
+          <w:rFonts w:ascii="Times New Roman" w:hAnsi="Times New Roman" w:cs="Times New Roman"/>
+          <w:sz w:val="24"/>
+        </w:rPr>
+        <w:t>able 3. GLM (Gamma)</w:t>
+      </w:r>
+    </w:p>
+    <w:p>
+      <w:pPr>
+        <w:jc w:val="center"/>
+        <w:rPr>
+          <w:rFonts w:ascii="Times New Roman" w:hAnsi="Times New Roman" w:cs="Times New Roman"/>
+          <w:sz w:val="24"/>
+        </w:rPr>
+      </w:pPr>
+    </w:p>
+    <w:p>
+      <w:pPr>
+        <w:jc w:val="center"/>
+        <w:rPr>
+          <w:rFonts w:ascii="Times New Roman" w:hAnsi="Times New Roman" w:cs="Times New Roman" w:hint="eastAsia"/>
+          <w:sz w:val="24"/>
+        </w:rPr>
+      </w:pPr>
+      <w:r>
+        <w:rPr>
+          <w:rFonts w:ascii="Times New Roman" w:hAnsi="Times New Roman" w:cs="Times New Roman"/>
+          <w:sz w:val="24"/>
+        </w:rPr>
+        <w:drawing>
+          <wp:inline distT="0" distB="0" distL="0" distR="0" wp14:anchorId="7884FB71" wp14:editId="750FB3AF">
+            <wp:extent cx="4495234" cy="2120348"/>
+            <wp:effectExtent l="0" t="0" r="635" b="635"/>
+            <wp:docPr id="1" name="그림 1" descr="텍스트, 영수증이(가) 표시된 사진&#10;&#10;자동 생성된 설명"/>
+            <wp:cNvGraphicFramePr>
+              <a:graphicFrameLocks xmlns:a="http://schemas.openxmlformats.org/drawingml/2006/main" noChangeAspect="1"/>
+            </wp:cNvGraphicFramePr>
+            <a:graphic xmlns:a="http://schemas.openxmlformats.org/drawingml/2006/main">
+              <a:graphicData uri="http://schemas.openxmlformats.org/drawingml/2006/picture">
+                <pic:pic xmlns:pic="http://schemas.openxmlformats.org/drawingml/2006/picture">
+                  <pic:nvPicPr>
+                    <pic:cNvPr id="1" name=""/>
+                    <pic:cNvPicPr/>
+                  </pic:nvPicPr>
+                  <pic:blipFill>
+                    <a:blip r:embed="rId12"/>
+                    <a:stretch>
+                      <a:fillRect/>
+                    </a:stretch>
+                  </pic:blipFill>
+                  <pic:spPr>
+                    <a:xfrm>
+                      <a:off x="0" y="0"/>
                       <a:ext cx="4506057" cy="2125453"/>
                     </a:xfrm>
                     <a:prstGeom prst="rect">
@@ -7539,8 +7727,6 @@
           <w:sz w:val="24"/>
         </w:rPr>
       </w:pPr>
-      <w:bookmarkStart w:id="0" w:name="_GoBack"/>
-      <w:bookmarkEnd w:id="0"/>
     </w:p>
     <w:sectPr>
       <w:pgSz w:w="12240" w:h="15840"/>
@@ -7995,7 +8181,7 @@
         <w:rFonts w:ascii="Times New Roman" w:eastAsiaTheme="minorEastAsia" w:hAnsi="Times New Roman" w:cs="Times New Roman" w:hint="default"/>
       </w:rPr>
     </w:lvl>
-    <w:lvl w:ilvl="1" w:tplc="04090003" w:tentative="1">
+    <w:lvl w:ilvl="1" w:tplc="04090003">
       <w:start w:val="1"/>
       <w:numFmt w:val="bullet"/>
       <w:lvlText w:val=""/>

</xml_diff>